<commit_message>
adding presto / hive stuff
</commit_message>
<xml_diff>
--- a/Rob Lisy Resume.docx
+++ b/Rob Lisy Resume.docx
@@ -19,8 +19,6 @@
           <w:szCs w:val="40"/>
         </w:rPr>
       </w:pPr>
-      <w:bookmarkStart w:id="0" w:name="_GoBack"/>
-      <w:bookmarkEnd w:id="0"/>
       <w:r>
         <w:rPr>
           <w:b/>
@@ -28,8 +26,19 @@
           <w:sz w:val="40"/>
           <w:szCs w:val="40"/>
         </w:rPr>
-        <w:t>Robert Lisy</w:t>
-      </w:r>
+        <w:t xml:space="preserve">Robert </w:t>
+      </w:r>
+      <w:proofErr w:type="spellStart"/>
+      <w:r>
+        <w:rPr>
+          <w:b/>
+          <w:color w:val="000000"/>
+          <w:sz w:val="40"/>
+          <w:szCs w:val="40"/>
+        </w:rPr>
+        <w:t>Lisy</w:t>
+      </w:r>
+      <w:proofErr w:type="spellEnd"/>
     </w:p>
     <w:p>
       <w:pPr>
@@ -80,8 +89,18 @@
           <w:sz w:val="20"/>
           <w:szCs w:val="20"/>
         </w:rPr>
-        <w:t>(440) 476-2689 | roblisy@gmail.com</w:t>
-      </w:r>
+        <w:t xml:space="preserve">(440) 476-2689 | </w:t>
+      </w:r>
+      <w:proofErr w:type="spellStart"/>
+      <w:r>
+        <w:rPr>
+          <w:color w:val="000000"/>
+          <w:sz w:val="20"/>
+          <w:szCs w:val="20"/>
+        </w:rPr>
+        <w:t>roblisy@gmail.com</w:t>
+      </w:r>
+      <w:proofErr w:type="spellEnd"/>
     </w:p>
     <w:p>
       <w:pPr>
@@ -135,21 +154,45 @@
         </w:numPr>
       </w:pPr>
       <w:r>
-        <w:t>Buy / No-Buy modeling for Nordstrom.com website</w:t>
-      </w:r>
-    </w:p>
-    <w:p>
-      <w:pPr>
-        <w:numPr>
-          <w:ilvl w:val="0"/>
-          <w:numId w:val="1"/>
-        </w:numPr>
-      </w:pPr>
-      <w:r>
-        <w:t>Time series analysis using generalized additive model</w:t>
-      </w:r>
-      <w:r>
-        <w:t>ing (Facebook’s Prophet) for channel level customer acquisition attribution.</w:t>
+        <w:t xml:space="preserve">Buy / No-Buy modeling for </w:t>
+      </w:r>
+      <w:proofErr w:type="spellStart"/>
+      <w:r>
+        <w:t>Nordstrom.com</w:t>
+      </w:r>
+      <w:proofErr w:type="spellEnd"/>
+      <w:r>
+        <w:t xml:space="preserve"> website</w:t>
+      </w:r>
+    </w:p>
+    <w:p>
+      <w:pPr>
+        <w:numPr>
+          <w:ilvl w:val="0"/>
+          <w:numId w:val="1"/>
+        </w:numPr>
+      </w:pPr>
+      <w:r>
+        <w:t>Time series analysis using generalized additive modeling (Facebook’s Prophet) for channel level customer acquisition attribution.</w:t>
+      </w:r>
+    </w:p>
+    <w:p>
+      <w:pPr>
+        <w:numPr>
+          <w:ilvl w:val="0"/>
+          <w:numId w:val="1"/>
+        </w:numPr>
+      </w:pPr>
+      <w:r>
+        <w:t xml:space="preserve">Data pipelines using </w:t>
+      </w:r>
+      <w:proofErr w:type="spellStart"/>
+      <w:r>
+        <w:t>serverless</w:t>
+      </w:r>
+      <w:proofErr w:type="spellEnd"/>
+      <w:r>
+        <w:t xml:space="preserve"> architecture</w:t>
       </w:r>
     </w:p>
     <w:p/>
@@ -181,7 +224,23 @@
         </w:pBdr>
       </w:pPr>
       <w:r>
-        <w:t>Visualize findings in Tableau / ggplot for business consumption off of S3, Redshift, Oracle, and Teradata data stores.</w:t>
+        <w:t xml:space="preserve">Visualize findings in Tableau / </w:t>
+      </w:r>
+      <w:proofErr w:type="spellStart"/>
+      <w:r>
+        <w:t>ggplot</w:t>
+      </w:r>
+      <w:proofErr w:type="spellEnd"/>
+      <w:r>
+        <w:t xml:space="preserve"> for business consumption off of </w:t>
+      </w:r>
+      <w:proofErr w:type="spellStart"/>
+      <w:r>
+        <w:t>S3</w:t>
+      </w:r>
+      <w:proofErr w:type="spellEnd"/>
+      <w:r>
+        <w:t>, Redshift, Oracle, and Teradata data stores.</w:t>
       </w:r>
     </w:p>
     <w:p>
@@ -232,20 +291,30 @@
       </w:pPr>
     </w:p>
     <w:p>
+      <w:proofErr w:type="spellStart"/>
       <w:r>
         <w:rPr>
           <w:b/>
         </w:rPr>
-        <w:t>Evo</w:t>
-      </w:r>
+        <w:t>Evolent</w:t>
+      </w:r>
+      <w:proofErr w:type="spellEnd"/>
       <w:r>
         <w:rPr>
           <w:b/>
         </w:rPr>
-        <w:t xml:space="preserve">lent Health </w:t>
-      </w:r>
-      <w:r>
-        <w:t>(fka Valence Health)</w:t>
+        <w:t xml:space="preserve"> Health </w:t>
+      </w:r>
+      <w:r>
+        <w:t>(</w:t>
+      </w:r>
+      <w:proofErr w:type="spellStart"/>
+      <w:r>
+        <w:t>fka</w:t>
+      </w:r>
+      <w:proofErr w:type="spellEnd"/>
+      <w:r>
+        <w:t xml:space="preserve"> Valence Health)</w:t>
       </w:r>
       <w:r>
         <w:tab/>
@@ -283,13 +352,21 @@
         <w:rPr>
           <w:color w:val="000000"/>
         </w:rPr>
-        <w:t>Manager of 15 member project team to replatform vQuest, Valence Health’s software as a service (SaaS) clinical cost and utilization intelligence tool. Production m</w:t>
-      </w:r>
-      <w:r>
-        <w:rPr>
-          <w:color w:val="000000"/>
-        </w:rPr>
-        <w:t>igration happened on time and under budget.</w:t>
+        <w:t xml:space="preserve">Manager of 15 member project team to </w:t>
+      </w:r>
+      <w:proofErr w:type="spellStart"/>
+      <w:r>
+        <w:rPr>
+          <w:color w:val="000000"/>
+        </w:rPr>
+        <w:t>replatform</w:t>
+      </w:r>
+      <w:proofErr w:type="spellEnd"/>
+      <w:r>
+        <w:rPr>
+          <w:color w:val="000000"/>
+        </w:rPr>
+        <w:t xml:space="preserve"> vQuest, Valence Health’s software as a service (SaaS) clinical cost and utilization intelligence tool. Production migration happened on time and under budget.</w:t>
       </w:r>
     </w:p>
     <w:p>
@@ -426,13 +503,7 @@
         <w:rPr>
           <w:color w:val="000000"/>
         </w:rPr>
-        <w:t>and</w:t>
-      </w:r>
-      <w:r>
-        <w:rPr>
-          <w:color w:val="000000"/>
-        </w:rPr>
-        <w:t xml:space="preserve"> operations data sets</w:t>
+        <w:t>and operations data sets</w:t>
       </w:r>
       <w:r>
         <w:t>.</w:t>
@@ -456,34 +527,85 @@
         <w:rPr>
           <w:color w:val="000000"/>
         </w:rPr>
-        <w:t>Lead analyst / design / project management for Safeguard’s MapAlert GIS technology stack (https://mapalert.safeguardproperties.com/disasterviewer/).</w:t>
-      </w:r>
-    </w:p>
-    <w:p>
-      <w:pPr>
-        <w:numPr>
-          <w:ilvl w:val="0"/>
-          <w:numId w:val="1"/>
-        </w:numPr>
-        <w:pBdr>
-          <w:top w:val="nil"/>
-          <w:left w:val="nil"/>
-          <w:bottom w:val="nil"/>
-          <w:right w:val="nil"/>
-          <w:between w:val="nil"/>
-        </w:pBdr>
-      </w:pPr>
-      <w:r>
-        <w:rPr>
-          <w:color w:val="000000"/>
-        </w:rPr>
-        <w:t>Advanced reporting development including use of statistical process control reports,</w:t>
-      </w:r>
-      <w:r>
-        <w:rPr>
-          <w:color w:val="000000"/>
-        </w:rPr>
-        <w:t xml:space="preserve"> ARIMA forecasting, and sentiment analysis in R.</w:t>
+        <w:t xml:space="preserve">Lead analyst / design / project management for Safeguard’s </w:t>
+      </w:r>
+      <w:proofErr w:type="spellStart"/>
+      <w:r>
+        <w:rPr>
+          <w:color w:val="000000"/>
+        </w:rPr>
+        <w:t>MapAlert</w:t>
+      </w:r>
+      <w:proofErr w:type="spellEnd"/>
+      <w:r>
+        <w:rPr>
+          <w:color w:val="000000"/>
+        </w:rPr>
+        <w:t xml:space="preserve"> GIS technology stack (https://</w:t>
+      </w:r>
+      <w:proofErr w:type="spellStart"/>
+      <w:r>
+        <w:rPr>
+          <w:color w:val="000000"/>
+        </w:rPr>
+        <w:t>mapalert.safeguardproperties.com</w:t>
+      </w:r>
+      <w:proofErr w:type="spellEnd"/>
+      <w:r>
+        <w:rPr>
+          <w:color w:val="000000"/>
+        </w:rPr>
+        <w:t>/</w:t>
+      </w:r>
+      <w:proofErr w:type="spellStart"/>
+      <w:r>
+        <w:rPr>
+          <w:color w:val="000000"/>
+        </w:rPr>
+        <w:t>disasterviewer</w:t>
+      </w:r>
+      <w:proofErr w:type="spellEnd"/>
+      <w:r>
+        <w:rPr>
+          <w:color w:val="000000"/>
+        </w:rPr>
+        <w:t>/).</w:t>
+      </w:r>
+    </w:p>
+    <w:p>
+      <w:pPr>
+        <w:numPr>
+          <w:ilvl w:val="0"/>
+          <w:numId w:val="1"/>
+        </w:numPr>
+        <w:pBdr>
+          <w:top w:val="nil"/>
+          <w:left w:val="nil"/>
+          <w:bottom w:val="nil"/>
+          <w:right w:val="nil"/>
+          <w:between w:val="nil"/>
+        </w:pBdr>
+      </w:pPr>
+      <w:r>
+        <w:rPr>
+          <w:color w:val="000000"/>
+        </w:rPr>
+        <w:lastRenderedPageBreak/>
+        <w:t xml:space="preserve">Advanced reporting development including use of statistical process control reports, </w:t>
+      </w:r>
+      <w:proofErr w:type="spellStart"/>
+      <w:r>
+        <w:rPr>
+          <w:color w:val="000000"/>
+        </w:rPr>
+        <w:t>ARIMA</w:t>
+      </w:r>
+      <w:proofErr w:type="spellEnd"/>
+      <w:r>
+        <w:rPr>
+          <w:color w:val="000000"/>
+        </w:rPr>
+        <w:t xml:space="preserve"> forecasting, and sentiment analysis in R.</w:t>
       </w:r>
     </w:p>
     <w:p>
@@ -491,7 +613,6 @@
         <w:rPr>
           <w:b/>
         </w:rPr>
-        <w:lastRenderedPageBreak/>
         <w:t>Avery Dennison</w:t>
       </w:r>
       <w:r>
@@ -547,11 +668,19 @@
           <w:between w:val="nil"/>
         </w:pBdr>
       </w:pPr>
-      <w:r>
-        <w:rPr>
-          <w:color w:val="000000"/>
-        </w:rPr>
-        <w:t>Cognos 10 build and design of data cubes, reports, and queries.</w:t>
+      <w:proofErr w:type="spellStart"/>
+      <w:r>
+        <w:rPr>
+          <w:color w:val="000000"/>
+        </w:rPr>
+        <w:t>Cognos</w:t>
+      </w:r>
+      <w:proofErr w:type="spellEnd"/>
+      <w:r>
+        <w:rPr>
+          <w:color w:val="000000"/>
+        </w:rPr>
+        <w:t xml:space="preserve"> 10 build and design of data cubes, reports, and queries.</w:t>
       </w:r>
     </w:p>
     <w:p>
@@ -646,7 +775,21 @@
         <w:rPr>
           <w:color w:val="000000"/>
         </w:rPr>
-        <w:t>Data visualizations using MapInfo and MapMaker GIS tools.</w:t>
+        <w:t xml:space="preserve">Data visualizations using MapInfo and </w:t>
+      </w:r>
+      <w:proofErr w:type="spellStart"/>
+      <w:r>
+        <w:rPr>
+          <w:color w:val="000000"/>
+        </w:rPr>
+        <w:t>MapMaker</w:t>
+      </w:r>
+      <w:proofErr w:type="spellEnd"/>
+      <w:r>
+        <w:rPr>
+          <w:color w:val="000000"/>
+        </w:rPr>
+        <w:t xml:space="preserve"> GIS tools.</w:t>
       </w:r>
     </w:p>
     <w:p>
@@ -683,13 +826,7 @@
         <w:rPr>
           <w:color w:val="000000"/>
         </w:rPr>
-        <w:t>evelo</w:t>
-      </w:r>
-      <w:r>
-        <w:rPr>
-          <w:color w:val="000000"/>
-        </w:rPr>
-        <w:t xml:space="preserve">p and implement business process improvement projects from end to end. Regular creation of use cases, data workflows, and interface mockup and designs. </w:t>
+        <w:t xml:space="preserve">evelop and implement business process improvement projects from end to end. Regular creation of use cases, data workflows, and interface mockup and designs. </w:t>
       </w:r>
     </w:p>
     <w:p>
@@ -731,13 +868,7 @@
         <w:rPr>
           <w:color w:val="000000"/>
         </w:rPr>
-        <w:t>IT side requirements of mortgage</w:t>
-      </w:r>
-      <w:r>
-        <w:rPr>
-          <w:color w:val="000000"/>
-        </w:rPr>
-        <w:t xml:space="preserve"> improvements to data warehousing environment. </w:t>
+        <w:t xml:space="preserve">IT side requirements of mortgage improvements to data warehousing environment. </w:t>
       </w:r>
       <w:r>
         <w:t>S</w:t>
@@ -810,13 +941,7 @@
         <w:rPr>
           <w:b/>
         </w:rPr>
-        <w:t>Den</w:t>
-      </w:r>
-      <w:r>
-        <w:rPr>
-          <w:b/>
-        </w:rPr>
-        <w:t>ison University</w:t>
+        <w:t>Denison University</w:t>
       </w:r>
       <w:r>
         <w:tab/>
@@ -864,63 +989,115 @@
           <w:between w:val="nil"/>
         </w:pBdr>
       </w:pPr>
-      <w:bookmarkStart w:id="1" w:name="_gjdgxs" w:colFirst="0" w:colLast="0"/>
+      <w:bookmarkStart w:id="0" w:name="_gjdgxs" w:colFirst="0" w:colLast="0"/>
+      <w:bookmarkEnd w:id="0"/>
+      <w:r>
+        <w:rPr>
+          <w:color w:val="000000"/>
+        </w:rPr>
+        <w:t xml:space="preserve">Agile software development, including Agile </w:t>
+      </w:r>
+      <w:r>
+        <w:rPr>
+          <w:color w:val="000000"/>
+        </w:rPr>
+        <w:t>Scrum</w:t>
+      </w:r>
+      <w:r>
+        <w:rPr>
+          <w:color w:val="000000"/>
+        </w:rPr>
+        <w:t xml:space="preserve"> and Kanban. Certified Agile Product Owner.</w:t>
+      </w:r>
+    </w:p>
+    <w:p>
+      <w:pPr>
+        <w:numPr>
+          <w:ilvl w:val="0"/>
+          <w:numId w:val="1"/>
+        </w:numPr>
+        <w:pBdr>
+          <w:top w:val="nil"/>
+          <w:left w:val="nil"/>
+          <w:bottom w:val="nil"/>
+          <w:right w:val="nil"/>
+          <w:between w:val="nil"/>
+        </w:pBdr>
+      </w:pPr>
+      <w:r>
+        <w:rPr>
+          <w:color w:val="000000"/>
+        </w:rPr>
+        <w:t xml:space="preserve">Reporting and data visualizations using most BI tools (Microsoft Excel, </w:t>
+      </w:r>
+      <w:proofErr w:type="spellStart"/>
+      <w:r>
+        <w:rPr>
+          <w:color w:val="000000"/>
+        </w:rPr>
+        <w:t>Cognos</w:t>
+      </w:r>
+      <w:proofErr w:type="spellEnd"/>
+      <w:r>
+        <w:rPr>
+          <w:color w:val="000000"/>
+        </w:rPr>
+        <w:t xml:space="preserve">, </w:t>
+      </w:r>
+      <w:r>
+        <w:t>Tableau</w:t>
+      </w:r>
+      <w:r>
+        <w:rPr>
+          <w:color w:val="000000"/>
+        </w:rPr>
+        <w:t>, MicroStrategy)</w:t>
+      </w:r>
+    </w:p>
+    <w:p>
+      <w:pPr>
+        <w:numPr>
+          <w:ilvl w:val="0"/>
+          <w:numId w:val="1"/>
+        </w:numPr>
+        <w:pBdr>
+          <w:top w:val="nil"/>
+          <w:left w:val="nil"/>
+          <w:bottom w:val="nil"/>
+          <w:right w:val="nil"/>
+          <w:between w:val="nil"/>
+        </w:pBdr>
+      </w:pPr>
+      <w:proofErr w:type="spellStart"/>
+      <w:r>
+        <w:t>Serverless</w:t>
+      </w:r>
+      <w:proofErr w:type="spellEnd"/>
+      <w:r>
+        <w:t xml:space="preserve"> data pipelines (Hive / Presto)</w:t>
+      </w:r>
+      <w:bookmarkStart w:id="1" w:name="_GoBack"/>
       <w:bookmarkEnd w:id="1"/>
-      <w:r>
-        <w:rPr>
-          <w:color w:val="000000"/>
-        </w:rPr>
-        <w:t>Agile software development, including Agile SCRUM and Kanban. Certified Agile Product Owner.</w:t>
-      </w:r>
-    </w:p>
-    <w:p>
-      <w:pPr>
-        <w:numPr>
-          <w:ilvl w:val="0"/>
-          <w:numId w:val="1"/>
-        </w:numPr>
-        <w:pBdr>
-          <w:top w:val="nil"/>
-          <w:left w:val="nil"/>
-          <w:bottom w:val="nil"/>
-          <w:right w:val="nil"/>
-          <w:between w:val="nil"/>
-        </w:pBdr>
-      </w:pPr>
-      <w:r>
-        <w:rPr>
-          <w:color w:val="000000"/>
-        </w:rPr>
-        <w:t xml:space="preserve">Reporting and data visualizations using most BI tools (Microsoft Excel, Cognos, </w:t>
-      </w:r>
-      <w:r>
-        <w:t>Tableau</w:t>
-      </w:r>
-      <w:r>
-        <w:rPr>
-          <w:color w:val="000000"/>
-        </w:rPr>
-        <w:t>, MicroStrategy)</w:t>
-      </w:r>
-    </w:p>
-    <w:p>
-      <w:pPr>
-        <w:numPr>
-          <w:ilvl w:val="0"/>
-          <w:numId w:val="1"/>
-        </w:numPr>
-        <w:pBdr>
-          <w:top w:val="nil"/>
-          <w:left w:val="nil"/>
-          <w:bottom w:val="nil"/>
-          <w:right w:val="nil"/>
-          <w:between w:val="nil"/>
-        </w:pBdr>
-      </w:pPr>
-      <w:r>
-        <w:rPr>
-          <w:color w:val="000000"/>
-        </w:rPr>
+    </w:p>
+    <w:p>
+      <w:pPr>
+        <w:numPr>
+          <w:ilvl w:val="0"/>
+          <w:numId w:val="1"/>
+        </w:numPr>
+        <w:pBdr>
+          <w:top w:val="nil"/>
+          <w:left w:val="nil"/>
+          <w:bottom w:val="nil"/>
+          <w:right w:val="nil"/>
+          <w:between w:val="nil"/>
+        </w:pBdr>
+      </w:pPr>
+      <w:r>
+        <w:rPr>
+          <w:color w:val="000000"/>
+        </w:rPr>
+        <w:lastRenderedPageBreak/>
         <w:t>Data warehousing, SQL, and relational database</w:t>
       </w:r>
       <w:r>
@@ -930,7 +1107,21 @@
         <w:rPr>
           <w:color w:val="000000"/>
         </w:rPr>
-        <w:t>, including MySQL, Oracle, SQL Server, Netezza, Teradata</w:t>
+        <w:t xml:space="preserve">, including MySQL, Oracle, SQL Server, </w:t>
+      </w:r>
+      <w:proofErr w:type="spellStart"/>
+      <w:r>
+        <w:rPr>
+          <w:color w:val="000000"/>
+        </w:rPr>
+        <w:t>Netezza</w:t>
+      </w:r>
+      <w:proofErr w:type="spellEnd"/>
+      <w:r>
+        <w:rPr>
+          <w:color w:val="000000"/>
+        </w:rPr>
+        <w:t>, Teradata</w:t>
       </w:r>
       <w:r>
         <w:t>, and Amazon Redshift.</w:t>
@@ -954,56 +1145,77 @@
         <w:rPr>
           <w:color w:val="000000"/>
         </w:rPr>
-        <w:t>Statistical programming, d</w:t>
-      </w:r>
-      <w:r>
-        <w:rPr>
-          <w:color w:val="000000"/>
-        </w:rPr>
-        <w:t>ata visualizations, predictive forecasting in R</w:t>
-      </w:r>
-    </w:p>
-    <w:p>
-      <w:pPr>
-        <w:numPr>
-          <w:ilvl w:val="0"/>
-          <w:numId w:val="1"/>
-        </w:numPr>
-        <w:pBdr>
-          <w:top w:val="nil"/>
-          <w:left w:val="nil"/>
-          <w:bottom w:val="nil"/>
-          <w:right w:val="nil"/>
-          <w:between w:val="nil"/>
-        </w:pBdr>
-      </w:pPr>
-      <w:r>
-        <w:rPr>
-          <w:color w:val="000000"/>
-        </w:rPr>
-        <w:lastRenderedPageBreak/>
-        <w:t>Scripting tools for automation (Python, Bash, Powershell)</w:t>
-      </w:r>
-    </w:p>
-    <w:p>
-      <w:pPr>
-        <w:numPr>
-          <w:ilvl w:val="0"/>
-          <w:numId w:val="1"/>
-        </w:numPr>
-        <w:pBdr>
-          <w:top w:val="nil"/>
-          <w:left w:val="nil"/>
-          <w:bottom w:val="nil"/>
-          <w:right w:val="nil"/>
-          <w:between w:val="nil"/>
-        </w:pBdr>
-      </w:pPr>
-      <w:r>
-        <w:rPr>
-          <w:color w:val="000000"/>
-        </w:rPr>
-        <w:t>Geographical information systems (ESRI ArcMap)</w:t>
+        <w:t>Statistical programming, data visualizations, predictive forecasting in R</w:t>
+      </w:r>
+    </w:p>
+    <w:p>
+      <w:pPr>
+        <w:numPr>
+          <w:ilvl w:val="0"/>
+          <w:numId w:val="1"/>
+        </w:numPr>
+        <w:pBdr>
+          <w:top w:val="nil"/>
+          <w:left w:val="nil"/>
+          <w:bottom w:val="nil"/>
+          <w:right w:val="nil"/>
+          <w:between w:val="nil"/>
+        </w:pBdr>
+      </w:pPr>
+      <w:r>
+        <w:rPr>
+          <w:color w:val="000000"/>
+        </w:rPr>
+        <w:t xml:space="preserve">Scripting tools for automation (Python, Bash, </w:t>
+      </w:r>
+      <w:proofErr w:type="spellStart"/>
+      <w:r>
+        <w:rPr>
+          <w:color w:val="000000"/>
+        </w:rPr>
+        <w:t>Powershell</w:t>
+      </w:r>
+      <w:proofErr w:type="spellEnd"/>
+      <w:r>
+        <w:rPr>
+          <w:color w:val="000000"/>
+        </w:rPr>
+        <w:t>)</w:t>
+      </w:r>
+    </w:p>
+    <w:p>
+      <w:pPr>
+        <w:numPr>
+          <w:ilvl w:val="0"/>
+          <w:numId w:val="1"/>
+        </w:numPr>
+        <w:pBdr>
+          <w:top w:val="nil"/>
+          <w:left w:val="nil"/>
+          <w:bottom w:val="nil"/>
+          <w:right w:val="nil"/>
+          <w:between w:val="nil"/>
+        </w:pBdr>
+      </w:pPr>
+      <w:r>
+        <w:rPr>
+          <w:color w:val="000000"/>
+        </w:rPr>
+        <w:t>Geographical information systems (</w:t>
+      </w:r>
+      <w:proofErr w:type="spellStart"/>
+      <w:r>
+        <w:rPr>
+          <w:color w:val="000000"/>
+        </w:rPr>
+        <w:t>ESRI</w:t>
+      </w:r>
+      <w:proofErr w:type="spellEnd"/>
+      <w:r>
+        <w:rPr>
+          <w:color w:val="000000"/>
+        </w:rPr>
+        <w:t xml:space="preserve"> ArcMap)</w:t>
       </w:r>
     </w:p>
     <w:sectPr>

</xml_diff>